<commit_message>
Automapper using from different assembly problem fixed Created IndexTapestryViewModel and used it in Index action of HomeController
</commit_message>
<xml_diff>
--- a/Documentation/MVC Project.docx
+++ b/Documentation/MVC Project.docx
@@ -124,7 +124,29 @@
           <w:shd w:val="clear" w:color="auto" w:fill="FFFFFF"/>
           <w:lang w:val="de-DE"/>
         </w:rPr>
-        <w:t xml:space="preserve"> ya 15 </w:t>
+        <w:t xml:space="preserve"> </w:t>
+      </w:r>
+      <w:r>
+        <w:rPr>
+          <w:rFonts w:ascii="Verdana" w:eastAsia="Times New Roman" w:hAnsi="Verdana" w:cs="Times New Roman"/>
+          <w:color w:val="000000"/>
+          <w:sz w:val="18"/>
+          <w:szCs w:val="18"/>
+          <w:shd w:val="clear" w:color="auto" w:fill="FFFFFF"/>
+          <w:lang w:val="bg-BG"/>
+        </w:rPr>
+        <w:t>за</w:t>
+      </w:r>
+      <w:r>
+        <w:rPr>
+          <w:rFonts w:ascii="Verdana" w:eastAsia="Times New Roman" w:hAnsi="Verdana" w:cs="Times New Roman"/>
+          <w:color w:val="000000"/>
+          <w:sz w:val="18"/>
+          <w:szCs w:val="18"/>
+          <w:shd w:val="clear" w:color="auto" w:fill="FFFFFF"/>
+          <w:lang w:val="de-DE"/>
+        </w:rPr>
+        <w:t xml:space="preserve"> 15 </w:t>
       </w:r>
       <w:r>
         <w:rPr>
@@ -275,6 +297,8 @@
         </w:rPr>
         <w:t>Най-активни потребители - 10</w:t>
       </w:r>
+      <w:bookmarkStart w:id="0" w:name="_GoBack"/>
+      <w:bookmarkEnd w:id="0"/>
     </w:p>
     <w:p>
       <w:pPr>
@@ -1278,12 +1302,7 @@
       </w:r>
       <w:proofErr w:type="spellStart"/>
       <w:r>
-        <w:t>потреб</w:t>
-      </w:r>
-      <w:bookmarkStart w:id="0" w:name="_GoBack"/>
-      <w:bookmarkEnd w:id="0"/>
-      <w:r>
-        <w:t>ителите</w:t>
+        <w:t>потребителите</w:t>
       </w:r>
       <w:proofErr w:type="spellEnd"/>
       <w:r>

</xml_diff>